<commit_message>
Fixed error in year title
</commit_message>
<xml_diff>
--- a/src/Οδηγίες συμπλήρωσης αρχείου excel v4.2.docx
+++ b/src/Οδηγίες συμπλήρωσης αρχείου excel v4.2.docx
@@ -1,6 +1,6 @@
 
 <file path=word/document.xml><?xml version="1.0" encoding="utf-8"?>
-<w:document xmlns:wpc="http://schemas.microsoft.com/office/word/2010/wordprocessingCanvas" xmlns:cx="http://schemas.microsoft.com/office/drawing/2014/chartex" xmlns:cx1="http://schemas.microsoft.com/office/drawing/2015/9/8/chartex" xmlns:cx2="http://schemas.microsoft.com/office/drawing/2015/10/21/chartex" xmlns:cx3="http://schemas.microsoft.com/office/drawing/2016/5/9/chartex" xmlns:cx4="http://schemas.microsoft.com/office/drawing/2016/5/10/chartex" xmlns:cx5="http://schemas.microsoft.com/office/drawing/2016/5/11/chartex" xmlns:cx6="http://schemas.microsoft.com/office/drawing/2016/5/12/chartex" xmlns:cx7="http://schemas.microsoft.com/office/drawing/2016/5/13/chartex" xmlns:cx8="http://schemas.microsoft.com/office/drawing/2016/5/14/chartex" xmlns:mc="http://schemas.openxmlformats.org/markup-compatibility/2006" xmlns:aink="http://schemas.microsoft.com/office/drawing/2016/ink" xmlns:am3d="http://schemas.microsoft.com/office/drawing/2017/model3d" xmlns:o="urn:schemas-microsoft-com:office:office" xmlns:oel="http://schemas.microsoft.com/office/2019/extlst" xmlns:r="http://schemas.openxmlformats.org/officeDocument/2006/relationships" xmlns:m="http://schemas.openxmlformats.org/officeDocument/2006/math" xmlns:v="urn:schemas-microsoft-com:vml" xmlns:wp14="http://schemas.microsoft.com/office/word/2010/wordprocessingDrawing" xmlns:wp="http://schemas.openxmlformats.org/drawingml/2006/wordprocessingDrawing" xmlns:w10="urn:schemas-microsoft-com:office:word" xmlns:w="http://schemas.openxmlformats.org/wordprocessingml/2006/main" xmlns:w14="http://schemas.microsoft.com/office/word/2010/wordml" xmlns:w15="http://schemas.microsoft.com/office/word/2012/wordml" xmlns:w16cex="http://schemas.microsoft.com/office/word/2018/wordml/cex" xmlns:w16cid="http://schemas.microsoft.com/office/word/2016/wordml/cid" xmlns:w16="http://schemas.microsoft.com/office/word/2018/wordml" xmlns:w16sdtdh="http://schemas.microsoft.com/office/word/2020/wordml/sdtdatahash" xmlns:w16se="http://schemas.microsoft.com/office/word/2015/wordml/symex" xmlns:wpg="http://schemas.microsoft.com/office/word/2010/wordprocessingGroup" xmlns:wpi="http://schemas.microsoft.com/office/word/2010/wordprocessingInk" xmlns:wne="http://schemas.microsoft.com/office/word/2006/wordml" xmlns:wps="http://schemas.microsoft.com/office/word/2010/wordprocessingShape" mc:Ignorable="w14 w15 w16se w16cid w16 w16cex w16sdtdh wp14">
+<w:document xmlns:wpc="http://schemas.microsoft.com/office/word/2010/wordprocessingCanvas" xmlns:cx="http://schemas.microsoft.com/office/drawing/2014/chartex" xmlns:cx1="http://schemas.microsoft.com/office/drawing/2015/9/8/chartex" xmlns:cx2="http://schemas.microsoft.com/office/drawing/2015/10/21/chartex" xmlns:cx3="http://schemas.microsoft.com/office/drawing/2016/5/9/chartex" xmlns:cx4="http://schemas.microsoft.com/office/drawing/2016/5/10/chartex" xmlns:cx5="http://schemas.microsoft.com/office/drawing/2016/5/11/chartex" xmlns:cx6="http://schemas.microsoft.com/office/drawing/2016/5/12/chartex" xmlns:cx7="http://schemas.microsoft.com/office/drawing/2016/5/13/chartex" xmlns:cx8="http://schemas.microsoft.com/office/drawing/2016/5/14/chartex" xmlns:mc="http://schemas.openxmlformats.org/markup-compatibility/2006" xmlns:aink="http://schemas.microsoft.com/office/drawing/2016/ink" xmlns:am3d="http://schemas.microsoft.com/office/drawing/2017/model3d" xmlns:o="urn:schemas-microsoft-com:office:office" xmlns:oel="http://schemas.microsoft.com/office/2019/extlst" xmlns:r="http://schemas.openxmlformats.org/officeDocument/2006/relationships" xmlns:m="http://schemas.openxmlformats.org/officeDocument/2006/math" xmlns:v="urn:schemas-microsoft-com:vml" xmlns:wp14="http://schemas.microsoft.com/office/word/2010/wordprocessingDrawing" xmlns:wp="http://schemas.openxmlformats.org/drawingml/2006/wordprocessingDrawing" xmlns:w10="urn:schemas-microsoft-com:office:word" xmlns:w="http://schemas.openxmlformats.org/wordprocessingml/2006/main" xmlns:w14="http://schemas.microsoft.com/office/word/2010/wordml" xmlns:w15="http://schemas.microsoft.com/office/word/2012/wordml" xmlns:w16cex="http://schemas.microsoft.com/office/word/2018/wordml/cex" xmlns:w16cid="http://schemas.microsoft.com/office/word/2016/wordml/cid" xmlns:w16="http://schemas.microsoft.com/office/word/2018/wordml" xmlns:w16du="http://schemas.microsoft.com/office/word/2023/wordml/word16du" xmlns:w16sdtdh="http://schemas.microsoft.com/office/word/2020/wordml/sdtdatahash" xmlns:w16se="http://schemas.microsoft.com/office/word/2015/wordml/symex" xmlns:wpg="http://schemas.microsoft.com/office/word/2010/wordprocessingGroup" xmlns:wpi="http://schemas.microsoft.com/office/word/2010/wordprocessingInk" xmlns:wne="http://schemas.microsoft.com/office/word/2006/wordml" xmlns:wps="http://schemas.microsoft.com/office/word/2010/wordprocessingShape" mc:Ignorable="w14 w15 w16se w16cid w16 w16cex w16sdtdh w16du wp14">
   <w:body>
     <w:p>
       <w:pPr>
@@ -60,7 +60,34 @@
           <w:szCs w:val="32"/>
           <w:lang w:val="el-GR"/>
         </w:rPr>
-        <w:t>σχολικού έτους 2023-2024</w:t>
+        <w:t>σχολικού έτους 202</w:t>
+      </w:r>
+      <w:r>
+        <w:rPr>
+          <w:rFonts w:ascii="Segoe UI" w:hAnsi="Segoe UI" w:cs="Segoe UI"/>
+          <w:sz w:val="32"/>
+          <w:szCs w:val="32"/>
+          <w:lang w:val="el-GR"/>
+        </w:rPr>
+        <w:t>4</w:t>
+      </w:r>
+      <w:r>
+        <w:rPr>
+          <w:rFonts w:ascii="Segoe UI" w:hAnsi="Segoe UI" w:cs="Segoe UI"/>
+          <w:sz w:val="32"/>
+          <w:szCs w:val="32"/>
+          <w:lang w:val="el-GR"/>
+        </w:rPr>
+        <w:t>-202</w:t>
+      </w:r>
+      <w:r>
+        <w:rPr>
+          <w:rFonts w:ascii="Segoe UI" w:hAnsi="Segoe UI" w:cs="Segoe UI"/>
+          <w:sz w:val="32"/>
+          <w:szCs w:val="32"/>
+          <w:lang w:val="el-GR"/>
+        </w:rPr>
+        <w:t>5</w:t>
       </w:r>
       <w:r>
         <w:rPr>
@@ -3269,7 +3296,7 @@
 </file>
 
 <file path=word/endnotes.xml><?xml version="1.0" encoding="utf-8"?>
-<w:endnotes xmlns:wpc="http://schemas.microsoft.com/office/word/2010/wordprocessingCanvas" xmlns:cx="http://schemas.microsoft.com/office/drawing/2014/chartex" xmlns:cx1="http://schemas.microsoft.com/office/drawing/2015/9/8/chartex" xmlns:cx2="http://schemas.microsoft.com/office/drawing/2015/10/21/chartex" xmlns:cx3="http://schemas.microsoft.com/office/drawing/2016/5/9/chartex" xmlns:cx4="http://schemas.microsoft.com/office/drawing/2016/5/10/chartex" xmlns:cx5="http://schemas.microsoft.com/office/drawing/2016/5/11/chartex" xmlns:cx6="http://schemas.microsoft.com/office/drawing/2016/5/12/chartex" xmlns:cx7="http://schemas.microsoft.com/office/drawing/2016/5/13/chartex" xmlns:cx8="http://schemas.microsoft.com/office/drawing/2016/5/14/chartex" xmlns:mc="http://schemas.openxmlformats.org/markup-compatibility/2006" xmlns:aink="http://schemas.microsoft.com/office/drawing/2016/ink" xmlns:am3d="http://schemas.microsoft.com/office/drawing/2017/model3d" xmlns:o="urn:schemas-microsoft-com:office:office" xmlns:oel="http://schemas.microsoft.com/office/2019/extlst" xmlns:r="http://schemas.openxmlformats.org/officeDocument/2006/relationships" xmlns:m="http://schemas.openxmlformats.org/officeDocument/2006/math" xmlns:v="urn:schemas-microsoft-com:vml" xmlns:wp14="http://schemas.microsoft.com/office/word/2010/wordprocessingDrawing" xmlns:wp="http://schemas.openxmlformats.org/drawingml/2006/wordprocessingDrawing" xmlns:w10="urn:schemas-microsoft-com:office:word" xmlns:w="http://schemas.openxmlformats.org/wordprocessingml/2006/main" xmlns:w14="http://schemas.microsoft.com/office/word/2010/wordml" xmlns:w15="http://schemas.microsoft.com/office/word/2012/wordml" xmlns:w16cex="http://schemas.microsoft.com/office/word/2018/wordml/cex" xmlns:w16cid="http://schemas.microsoft.com/office/word/2016/wordml/cid" xmlns:w16="http://schemas.microsoft.com/office/word/2018/wordml" xmlns:w16sdtdh="http://schemas.microsoft.com/office/word/2020/wordml/sdtdatahash" xmlns:w16se="http://schemas.microsoft.com/office/word/2015/wordml/symex" xmlns:wpg="http://schemas.microsoft.com/office/word/2010/wordprocessingGroup" xmlns:wpi="http://schemas.microsoft.com/office/word/2010/wordprocessingInk" xmlns:wne="http://schemas.microsoft.com/office/word/2006/wordml" xmlns:wps="http://schemas.microsoft.com/office/word/2010/wordprocessingShape" mc:Ignorable="w14 w15 w16se w16cid w16 w16cex w16sdtdh wp14">
+<w:endnotes xmlns:wpc="http://schemas.microsoft.com/office/word/2010/wordprocessingCanvas" xmlns:cx="http://schemas.microsoft.com/office/drawing/2014/chartex" xmlns:cx1="http://schemas.microsoft.com/office/drawing/2015/9/8/chartex" xmlns:cx2="http://schemas.microsoft.com/office/drawing/2015/10/21/chartex" xmlns:cx3="http://schemas.microsoft.com/office/drawing/2016/5/9/chartex" xmlns:cx4="http://schemas.microsoft.com/office/drawing/2016/5/10/chartex" xmlns:cx5="http://schemas.microsoft.com/office/drawing/2016/5/11/chartex" xmlns:cx6="http://schemas.microsoft.com/office/drawing/2016/5/12/chartex" xmlns:cx7="http://schemas.microsoft.com/office/drawing/2016/5/13/chartex" xmlns:cx8="http://schemas.microsoft.com/office/drawing/2016/5/14/chartex" xmlns:mc="http://schemas.openxmlformats.org/markup-compatibility/2006" xmlns:aink="http://schemas.microsoft.com/office/drawing/2016/ink" xmlns:am3d="http://schemas.microsoft.com/office/drawing/2017/model3d" xmlns:o="urn:schemas-microsoft-com:office:office" xmlns:oel="http://schemas.microsoft.com/office/2019/extlst" xmlns:r="http://schemas.openxmlformats.org/officeDocument/2006/relationships" xmlns:m="http://schemas.openxmlformats.org/officeDocument/2006/math" xmlns:v="urn:schemas-microsoft-com:vml" xmlns:wp14="http://schemas.microsoft.com/office/word/2010/wordprocessingDrawing" xmlns:wp="http://schemas.openxmlformats.org/drawingml/2006/wordprocessingDrawing" xmlns:w10="urn:schemas-microsoft-com:office:word" xmlns:w="http://schemas.openxmlformats.org/wordprocessingml/2006/main" xmlns:w14="http://schemas.microsoft.com/office/word/2010/wordml" xmlns:w15="http://schemas.microsoft.com/office/word/2012/wordml" xmlns:w16cex="http://schemas.microsoft.com/office/word/2018/wordml/cex" xmlns:w16cid="http://schemas.microsoft.com/office/word/2016/wordml/cid" xmlns:w16="http://schemas.microsoft.com/office/word/2018/wordml" xmlns:w16du="http://schemas.microsoft.com/office/word/2023/wordml/word16du" xmlns:w16sdtdh="http://schemas.microsoft.com/office/word/2020/wordml/sdtdatahash" xmlns:w16se="http://schemas.microsoft.com/office/word/2015/wordml/symex" xmlns:wpg="http://schemas.microsoft.com/office/word/2010/wordprocessingGroup" xmlns:wpi="http://schemas.microsoft.com/office/word/2010/wordprocessingInk" xmlns:wne="http://schemas.microsoft.com/office/word/2006/wordml" xmlns:wps="http://schemas.microsoft.com/office/word/2010/wordprocessingShape" mc:Ignorable="w14 w15 w16se w16cid w16 w16cex w16sdtdh w16du wp14">
   <w:endnote w:type="separator" w:id="-1">
     <w:p>
       <w:pPr>
@@ -3301,7 +3328,7 @@
 </file>
 
 <file path=word/footer1.xml><?xml version="1.0" encoding="utf-8"?>
-<w:ftr xmlns:wpc="http://schemas.microsoft.com/office/word/2010/wordprocessingCanvas" xmlns:cx="http://schemas.microsoft.com/office/drawing/2014/chartex" xmlns:cx1="http://schemas.microsoft.com/office/drawing/2015/9/8/chartex" xmlns:cx2="http://schemas.microsoft.com/office/drawing/2015/10/21/chartex" xmlns:cx3="http://schemas.microsoft.com/office/drawing/2016/5/9/chartex" xmlns:cx4="http://schemas.microsoft.com/office/drawing/2016/5/10/chartex" xmlns:cx5="http://schemas.microsoft.com/office/drawing/2016/5/11/chartex" xmlns:cx6="http://schemas.microsoft.com/office/drawing/2016/5/12/chartex" xmlns:cx7="http://schemas.microsoft.com/office/drawing/2016/5/13/chartex" xmlns:cx8="http://schemas.microsoft.com/office/drawing/2016/5/14/chartex" xmlns:mc="http://schemas.openxmlformats.org/markup-compatibility/2006" xmlns:aink="http://schemas.microsoft.com/office/drawing/2016/ink" xmlns:am3d="http://schemas.microsoft.com/office/drawing/2017/model3d" xmlns:o="urn:schemas-microsoft-com:office:office" xmlns:oel="http://schemas.microsoft.com/office/2019/extlst" xmlns:r="http://schemas.openxmlformats.org/officeDocument/2006/relationships" xmlns:m="http://schemas.openxmlformats.org/officeDocument/2006/math" xmlns:v="urn:schemas-microsoft-com:vml" xmlns:wp14="http://schemas.microsoft.com/office/word/2010/wordprocessingDrawing" xmlns:wp="http://schemas.openxmlformats.org/drawingml/2006/wordprocessingDrawing" xmlns:w10="urn:schemas-microsoft-com:office:word" xmlns:w="http://schemas.openxmlformats.org/wordprocessingml/2006/main" xmlns:w14="http://schemas.microsoft.com/office/word/2010/wordml" xmlns:w15="http://schemas.microsoft.com/office/word/2012/wordml" xmlns:w16cex="http://schemas.microsoft.com/office/word/2018/wordml/cex" xmlns:w16cid="http://schemas.microsoft.com/office/word/2016/wordml/cid" xmlns:w16="http://schemas.microsoft.com/office/word/2018/wordml" xmlns:w16sdtdh="http://schemas.microsoft.com/office/word/2020/wordml/sdtdatahash" xmlns:w16se="http://schemas.microsoft.com/office/word/2015/wordml/symex" xmlns:wpg="http://schemas.microsoft.com/office/word/2010/wordprocessingGroup" xmlns:wpi="http://schemas.microsoft.com/office/word/2010/wordprocessingInk" xmlns:wne="http://schemas.microsoft.com/office/word/2006/wordml" xmlns:wps="http://schemas.microsoft.com/office/word/2010/wordprocessingShape" mc:Ignorable="w14 w15 w16se w16cid w16 w16cex w16sdtdh wp14">
+<w:ftr xmlns:wpc="http://schemas.microsoft.com/office/word/2010/wordprocessingCanvas" xmlns:cx="http://schemas.microsoft.com/office/drawing/2014/chartex" xmlns:cx1="http://schemas.microsoft.com/office/drawing/2015/9/8/chartex" xmlns:cx2="http://schemas.microsoft.com/office/drawing/2015/10/21/chartex" xmlns:cx3="http://schemas.microsoft.com/office/drawing/2016/5/9/chartex" xmlns:cx4="http://schemas.microsoft.com/office/drawing/2016/5/10/chartex" xmlns:cx5="http://schemas.microsoft.com/office/drawing/2016/5/11/chartex" xmlns:cx6="http://schemas.microsoft.com/office/drawing/2016/5/12/chartex" xmlns:cx7="http://schemas.microsoft.com/office/drawing/2016/5/13/chartex" xmlns:cx8="http://schemas.microsoft.com/office/drawing/2016/5/14/chartex" xmlns:mc="http://schemas.openxmlformats.org/markup-compatibility/2006" xmlns:aink="http://schemas.microsoft.com/office/drawing/2016/ink" xmlns:am3d="http://schemas.microsoft.com/office/drawing/2017/model3d" xmlns:o="urn:schemas-microsoft-com:office:office" xmlns:oel="http://schemas.microsoft.com/office/2019/extlst" xmlns:r="http://schemas.openxmlformats.org/officeDocument/2006/relationships" xmlns:m="http://schemas.openxmlformats.org/officeDocument/2006/math" xmlns:v="urn:schemas-microsoft-com:vml" xmlns:wp14="http://schemas.microsoft.com/office/word/2010/wordprocessingDrawing" xmlns:wp="http://schemas.openxmlformats.org/drawingml/2006/wordprocessingDrawing" xmlns:w10="urn:schemas-microsoft-com:office:word" xmlns:w="http://schemas.openxmlformats.org/wordprocessingml/2006/main" xmlns:w14="http://schemas.microsoft.com/office/word/2010/wordml" xmlns:w15="http://schemas.microsoft.com/office/word/2012/wordml" xmlns:w16cex="http://schemas.microsoft.com/office/word/2018/wordml/cex" xmlns:w16cid="http://schemas.microsoft.com/office/word/2016/wordml/cid" xmlns:w16="http://schemas.microsoft.com/office/word/2018/wordml" xmlns:w16du="http://schemas.microsoft.com/office/word/2023/wordml/word16du" xmlns:w16sdtdh="http://schemas.microsoft.com/office/word/2020/wordml/sdtdatahash" xmlns:w16se="http://schemas.microsoft.com/office/word/2015/wordml/symex" xmlns:wpg="http://schemas.microsoft.com/office/word/2010/wordprocessingGroup" xmlns:wpi="http://schemas.microsoft.com/office/word/2010/wordprocessingInk" xmlns:wne="http://schemas.microsoft.com/office/word/2006/wordml" xmlns:wps="http://schemas.microsoft.com/office/word/2010/wordprocessingShape" mc:Ignorable="w14 w15 w16se w16cid w16 w16cex w16sdtdh w16du wp14">
   <w:p>
     <w:pPr>
       <w:pStyle w:val="a6"/>
@@ -3336,7 +3363,7 @@
 </file>
 
 <file path=word/footnotes.xml><?xml version="1.0" encoding="utf-8"?>
-<w:footnotes xmlns:wpc="http://schemas.microsoft.com/office/word/2010/wordprocessingCanvas" xmlns:cx="http://schemas.microsoft.com/office/drawing/2014/chartex" xmlns:cx1="http://schemas.microsoft.com/office/drawing/2015/9/8/chartex" xmlns:cx2="http://schemas.microsoft.com/office/drawing/2015/10/21/chartex" xmlns:cx3="http://schemas.microsoft.com/office/drawing/2016/5/9/chartex" xmlns:cx4="http://schemas.microsoft.com/office/drawing/2016/5/10/chartex" xmlns:cx5="http://schemas.microsoft.com/office/drawing/2016/5/11/chartex" xmlns:cx6="http://schemas.microsoft.com/office/drawing/2016/5/12/chartex" xmlns:cx7="http://schemas.microsoft.com/office/drawing/2016/5/13/chartex" xmlns:cx8="http://schemas.microsoft.com/office/drawing/2016/5/14/chartex" xmlns:mc="http://schemas.openxmlformats.org/markup-compatibility/2006" xmlns:aink="http://schemas.microsoft.com/office/drawing/2016/ink" xmlns:am3d="http://schemas.microsoft.com/office/drawing/2017/model3d" xmlns:o="urn:schemas-microsoft-com:office:office" xmlns:oel="http://schemas.microsoft.com/office/2019/extlst" xmlns:r="http://schemas.openxmlformats.org/officeDocument/2006/relationships" xmlns:m="http://schemas.openxmlformats.org/officeDocument/2006/math" xmlns:v="urn:schemas-microsoft-com:vml" xmlns:wp14="http://schemas.microsoft.com/office/word/2010/wordprocessingDrawing" xmlns:wp="http://schemas.openxmlformats.org/drawingml/2006/wordprocessingDrawing" xmlns:w10="urn:schemas-microsoft-com:office:word" xmlns:w="http://schemas.openxmlformats.org/wordprocessingml/2006/main" xmlns:w14="http://schemas.microsoft.com/office/word/2010/wordml" xmlns:w15="http://schemas.microsoft.com/office/word/2012/wordml" xmlns:w16cex="http://schemas.microsoft.com/office/word/2018/wordml/cex" xmlns:w16cid="http://schemas.microsoft.com/office/word/2016/wordml/cid" xmlns:w16="http://schemas.microsoft.com/office/word/2018/wordml" xmlns:w16sdtdh="http://schemas.microsoft.com/office/word/2020/wordml/sdtdatahash" xmlns:w16se="http://schemas.microsoft.com/office/word/2015/wordml/symex" xmlns:wpg="http://schemas.microsoft.com/office/word/2010/wordprocessingGroup" xmlns:wpi="http://schemas.microsoft.com/office/word/2010/wordprocessingInk" xmlns:wne="http://schemas.microsoft.com/office/word/2006/wordml" xmlns:wps="http://schemas.microsoft.com/office/word/2010/wordprocessingShape" mc:Ignorable="w14 w15 w16se w16cid w16 w16cex w16sdtdh wp14">
+<w:footnotes xmlns:wpc="http://schemas.microsoft.com/office/word/2010/wordprocessingCanvas" xmlns:cx="http://schemas.microsoft.com/office/drawing/2014/chartex" xmlns:cx1="http://schemas.microsoft.com/office/drawing/2015/9/8/chartex" xmlns:cx2="http://schemas.microsoft.com/office/drawing/2015/10/21/chartex" xmlns:cx3="http://schemas.microsoft.com/office/drawing/2016/5/9/chartex" xmlns:cx4="http://schemas.microsoft.com/office/drawing/2016/5/10/chartex" xmlns:cx5="http://schemas.microsoft.com/office/drawing/2016/5/11/chartex" xmlns:cx6="http://schemas.microsoft.com/office/drawing/2016/5/12/chartex" xmlns:cx7="http://schemas.microsoft.com/office/drawing/2016/5/13/chartex" xmlns:cx8="http://schemas.microsoft.com/office/drawing/2016/5/14/chartex" xmlns:mc="http://schemas.openxmlformats.org/markup-compatibility/2006" xmlns:aink="http://schemas.microsoft.com/office/drawing/2016/ink" xmlns:am3d="http://schemas.microsoft.com/office/drawing/2017/model3d" xmlns:o="urn:schemas-microsoft-com:office:office" xmlns:oel="http://schemas.microsoft.com/office/2019/extlst" xmlns:r="http://schemas.openxmlformats.org/officeDocument/2006/relationships" xmlns:m="http://schemas.openxmlformats.org/officeDocument/2006/math" xmlns:v="urn:schemas-microsoft-com:vml" xmlns:wp14="http://schemas.microsoft.com/office/word/2010/wordprocessingDrawing" xmlns:wp="http://schemas.openxmlformats.org/drawingml/2006/wordprocessingDrawing" xmlns:w10="urn:schemas-microsoft-com:office:word" xmlns:w="http://schemas.openxmlformats.org/wordprocessingml/2006/main" xmlns:w14="http://schemas.microsoft.com/office/word/2010/wordml" xmlns:w15="http://schemas.microsoft.com/office/word/2012/wordml" xmlns:w16cex="http://schemas.microsoft.com/office/word/2018/wordml/cex" xmlns:w16cid="http://schemas.microsoft.com/office/word/2016/wordml/cid" xmlns:w16="http://schemas.microsoft.com/office/word/2018/wordml" xmlns:w16du="http://schemas.microsoft.com/office/word/2023/wordml/word16du" xmlns:w16sdtdh="http://schemas.microsoft.com/office/word/2020/wordml/sdtdatahash" xmlns:w16se="http://schemas.microsoft.com/office/word/2015/wordml/symex" xmlns:wpg="http://schemas.microsoft.com/office/word/2010/wordprocessingGroup" xmlns:wpi="http://schemas.microsoft.com/office/word/2010/wordprocessingInk" xmlns:wne="http://schemas.microsoft.com/office/word/2006/wordml" xmlns:wps="http://schemas.microsoft.com/office/word/2010/wordprocessingShape" mc:Ignorable="w14 w15 w16se w16cid w16 w16cex w16sdtdh w16du wp14">
   <w:footnote w:type="separator" w:id="-1">
     <w:p>
       <w:pPr>
@@ -3368,7 +3395,7 @@
 </file>
 
 <file path=word/header1.xml><?xml version="1.0" encoding="utf-8"?>
-<w:hdr xmlns:wpc="http://schemas.microsoft.com/office/word/2010/wordprocessingCanvas" xmlns:cx="http://schemas.microsoft.com/office/drawing/2014/chartex" xmlns:cx1="http://schemas.microsoft.com/office/drawing/2015/9/8/chartex" xmlns:cx2="http://schemas.microsoft.com/office/drawing/2015/10/21/chartex" xmlns:cx3="http://schemas.microsoft.com/office/drawing/2016/5/9/chartex" xmlns:cx4="http://schemas.microsoft.com/office/drawing/2016/5/10/chartex" xmlns:cx5="http://schemas.microsoft.com/office/drawing/2016/5/11/chartex" xmlns:cx6="http://schemas.microsoft.com/office/drawing/2016/5/12/chartex" xmlns:cx7="http://schemas.microsoft.com/office/drawing/2016/5/13/chartex" xmlns:cx8="http://schemas.microsoft.com/office/drawing/2016/5/14/chartex" xmlns:mc="http://schemas.openxmlformats.org/markup-compatibility/2006" xmlns:aink="http://schemas.microsoft.com/office/drawing/2016/ink" xmlns:am3d="http://schemas.microsoft.com/office/drawing/2017/model3d" xmlns:o="urn:schemas-microsoft-com:office:office" xmlns:oel="http://schemas.microsoft.com/office/2019/extlst" xmlns:r="http://schemas.openxmlformats.org/officeDocument/2006/relationships" xmlns:m="http://schemas.openxmlformats.org/officeDocument/2006/math" xmlns:v="urn:schemas-microsoft-com:vml" xmlns:wp14="http://schemas.microsoft.com/office/word/2010/wordprocessingDrawing" xmlns:wp="http://schemas.openxmlformats.org/drawingml/2006/wordprocessingDrawing" xmlns:w10="urn:schemas-microsoft-com:office:word" xmlns:w="http://schemas.openxmlformats.org/wordprocessingml/2006/main" xmlns:w14="http://schemas.microsoft.com/office/word/2010/wordml" xmlns:w15="http://schemas.microsoft.com/office/word/2012/wordml" xmlns:w16cex="http://schemas.microsoft.com/office/word/2018/wordml/cex" xmlns:w16cid="http://schemas.microsoft.com/office/word/2016/wordml/cid" xmlns:w16="http://schemas.microsoft.com/office/word/2018/wordml" xmlns:w16sdtdh="http://schemas.microsoft.com/office/word/2020/wordml/sdtdatahash" xmlns:w16se="http://schemas.microsoft.com/office/word/2015/wordml/symex" xmlns:wpg="http://schemas.microsoft.com/office/word/2010/wordprocessingGroup" xmlns:wpi="http://schemas.microsoft.com/office/word/2010/wordprocessingInk" xmlns:wne="http://schemas.microsoft.com/office/word/2006/wordml" xmlns:wps="http://schemas.microsoft.com/office/word/2010/wordprocessingShape" mc:Ignorable="w14 w15 w16se w16cid w16 w16cex w16sdtdh wp14">
+<w:hdr xmlns:wpc="http://schemas.microsoft.com/office/word/2010/wordprocessingCanvas" xmlns:cx="http://schemas.microsoft.com/office/drawing/2014/chartex" xmlns:cx1="http://schemas.microsoft.com/office/drawing/2015/9/8/chartex" xmlns:cx2="http://schemas.microsoft.com/office/drawing/2015/10/21/chartex" xmlns:cx3="http://schemas.microsoft.com/office/drawing/2016/5/9/chartex" xmlns:cx4="http://schemas.microsoft.com/office/drawing/2016/5/10/chartex" xmlns:cx5="http://schemas.microsoft.com/office/drawing/2016/5/11/chartex" xmlns:cx6="http://schemas.microsoft.com/office/drawing/2016/5/12/chartex" xmlns:cx7="http://schemas.microsoft.com/office/drawing/2016/5/13/chartex" xmlns:cx8="http://schemas.microsoft.com/office/drawing/2016/5/14/chartex" xmlns:mc="http://schemas.openxmlformats.org/markup-compatibility/2006" xmlns:aink="http://schemas.microsoft.com/office/drawing/2016/ink" xmlns:am3d="http://schemas.microsoft.com/office/drawing/2017/model3d" xmlns:o="urn:schemas-microsoft-com:office:office" xmlns:oel="http://schemas.microsoft.com/office/2019/extlst" xmlns:r="http://schemas.openxmlformats.org/officeDocument/2006/relationships" xmlns:m="http://schemas.openxmlformats.org/officeDocument/2006/math" xmlns:v="urn:schemas-microsoft-com:vml" xmlns:wp14="http://schemas.microsoft.com/office/word/2010/wordprocessingDrawing" xmlns:wp="http://schemas.openxmlformats.org/drawingml/2006/wordprocessingDrawing" xmlns:w10="urn:schemas-microsoft-com:office:word" xmlns:w="http://schemas.openxmlformats.org/wordprocessingml/2006/main" xmlns:w14="http://schemas.microsoft.com/office/word/2010/wordml" xmlns:w15="http://schemas.microsoft.com/office/word/2012/wordml" xmlns:w16cex="http://schemas.microsoft.com/office/word/2018/wordml/cex" xmlns:w16cid="http://schemas.microsoft.com/office/word/2016/wordml/cid" xmlns:w16="http://schemas.microsoft.com/office/word/2018/wordml" xmlns:w16du="http://schemas.microsoft.com/office/word/2023/wordml/word16du" xmlns:w16sdtdh="http://schemas.microsoft.com/office/word/2020/wordml/sdtdatahash" xmlns:w16se="http://schemas.microsoft.com/office/word/2015/wordml/symex" xmlns:wpg="http://schemas.microsoft.com/office/word/2010/wordprocessingGroup" xmlns:wpi="http://schemas.microsoft.com/office/word/2010/wordprocessingInk" xmlns:wne="http://schemas.microsoft.com/office/word/2006/wordml" xmlns:wps="http://schemas.microsoft.com/office/word/2010/wordprocessingShape" mc:Ignorable="w14 w15 w16se w16cid w16 w16cex w16sdtdh w16du wp14">
   <w:p>
     <w:pPr>
       <w:pStyle w:val="a5"/>
@@ -3410,7 +3437,7 @@
 </file>
 
 <file path=word/numbering.xml><?xml version="1.0" encoding="utf-8"?>
-<w:numbering xmlns:wpc="http://schemas.microsoft.com/office/word/2010/wordprocessingCanvas" xmlns:cx="http://schemas.microsoft.com/office/drawing/2014/chartex" xmlns:cx1="http://schemas.microsoft.com/office/drawing/2015/9/8/chartex" xmlns:cx2="http://schemas.microsoft.com/office/drawing/2015/10/21/chartex" xmlns:cx3="http://schemas.microsoft.com/office/drawing/2016/5/9/chartex" xmlns:cx4="http://schemas.microsoft.com/office/drawing/2016/5/10/chartex" xmlns:cx5="http://schemas.microsoft.com/office/drawing/2016/5/11/chartex" xmlns:cx6="http://schemas.microsoft.com/office/drawing/2016/5/12/chartex" xmlns:cx7="http://schemas.microsoft.com/office/drawing/2016/5/13/chartex" xmlns:cx8="http://schemas.microsoft.com/office/drawing/2016/5/14/chartex" xmlns:mc="http://schemas.openxmlformats.org/markup-compatibility/2006" xmlns:aink="http://schemas.microsoft.com/office/drawing/2016/ink" xmlns:am3d="http://schemas.microsoft.com/office/drawing/2017/model3d" xmlns:o="urn:schemas-microsoft-com:office:office" xmlns:oel="http://schemas.microsoft.com/office/2019/extlst" xmlns:r="http://schemas.openxmlformats.org/officeDocument/2006/relationships" xmlns:m="http://schemas.openxmlformats.org/officeDocument/2006/math" xmlns:v="urn:schemas-microsoft-com:vml" xmlns:wp14="http://schemas.microsoft.com/office/word/2010/wordprocessingDrawing" xmlns:wp="http://schemas.openxmlformats.org/drawingml/2006/wordprocessingDrawing" xmlns:w10="urn:schemas-microsoft-com:office:word" xmlns:w="http://schemas.openxmlformats.org/wordprocessingml/2006/main" xmlns:w14="http://schemas.microsoft.com/office/word/2010/wordml" xmlns:w15="http://schemas.microsoft.com/office/word/2012/wordml" xmlns:w16cex="http://schemas.microsoft.com/office/word/2018/wordml/cex" xmlns:w16cid="http://schemas.microsoft.com/office/word/2016/wordml/cid" xmlns:w16="http://schemas.microsoft.com/office/word/2018/wordml" xmlns:w16sdtdh="http://schemas.microsoft.com/office/word/2020/wordml/sdtdatahash" xmlns:w16se="http://schemas.microsoft.com/office/word/2015/wordml/symex" xmlns:wpg="http://schemas.microsoft.com/office/word/2010/wordprocessingGroup" xmlns:wpi="http://schemas.microsoft.com/office/word/2010/wordprocessingInk" xmlns:wne="http://schemas.microsoft.com/office/word/2006/wordml" xmlns:wps="http://schemas.microsoft.com/office/word/2010/wordprocessingShape" mc:Ignorable="w14 w15 w16se w16cid w16 w16cex w16sdtdh wp14">
+<w:numbering xmlns:wpc="http://schemas.microsoft.com/office/word/2010/wordprocessingCanvas" xmlns:cx="http://schemas.microsoft.com/office/drawing/2014/chartex" xmlns:cx1="http://schemas.microsoft.com/office/drawing/2015/9/8/chartex" xmlns:cx2="http://schemas.microsoft.com/office/drawing/2015/10/21/chartex" xmlns:cx3="http://schemas.microsoft.com/office/drawing/2016/5/9/chartex" xmlns:cx4="http://schemas.microsoft.com/office/drawing/2016/5/10/chartex" xmlns:cx5="http://schemas.microsoft.com/office/drawing/2016/5/11/chartex" xmlns:cx6="http://schemas.microsoft.com/office/drawing/2016/5/12/chartex" xmlns:cx7="http://schemas.microsoft.com/office/drawing/2016/5/13/chartex" xmlns:cx8="http://schemas.microsoft.com/office/drawing/2016/5/14/chartex" xmlns:mc="http://schemas.openxmlformats.org/markup-compatibility/2006" xmlns:aink="http://schemas.microsoft.com/office/drawing/2016/ink" xmlns:am3d="http://schemas.microsoft.com/office/drawing/2017/model3d" xmlns:o="urn:schemas-microsoft-com:office:office" xmlns:oel="http://schemas.microsoft.com/office/2019/extlst" xmlns:r="http://schemas.openxmlformats.org/officeDocument/2006/relationships" xmlns:m="http://schemas.openxmlformats.org/officeDocument/2006/math" xmlns:v="urn:schemas-microsoft-com:vml" xmlns:wp14="http://schemas.microsoft.com/office/word/2010/wordprocessingDrawing" xmlns:wp="http://schemas.openxmlformats.org/drawingml/2006/wordprocessingDrawing" xmlns:w10="urn:schemas-microsoft-com:office:word" xmlns:w="http://schemas.openxmlformats.org/wordprocessingml/2006/main" xmlns:w14="http://schemas.microsoft.com/office/word/2010/wordml" xmlns:w15="http://schemas.microsoft.com/office/word/2012/wordml" xmlns:w16cex="http://schemas.microsoft.com/office/word/2018/wordml/cex" xmlns:w16cid="http://schemas.microsoft.com/office/word/2016/wordml/cid" xmlns:w16="http://schemas.microsoft.com/office/word/2018/wordml" xmlns:w16du="http://schemas.microsoft.com/office/word/2023/wordml/word16du" xmlns:w16sdtdh="http://schemas.microsoft.com/office/word/2020/wordml/sdtdatahash" xmlns:w16se="http://schemas.microsoft.com/office/word/2015/wordml/symex" xmlns:wpg="http://schemas.microsoft.com/office/word/2010/wordprocessingGroup" xmlns:wpi="http://schemas.microsoft.com/office/word/2010/wordprocessingInk" xmlns:wne="http://schemas.microsoft.com/office/word/2006/wordml" xmlns:wps="http://schemas.microsoft.com/office/word/2010/wordprocessingShape" mc:Ignorable="w14 w15 w16se w16cid w16 w16cex w16sdtdh w16du wp14">
   <w:abstractNum w:abstractNumId="0" w15:restartNumberingAfterBreak="0">
     <w:nsid w:val="6CFC3B57"/>
     <w:multiLevelType w:val="hybridMultilevel"/>
@@ -3620,7 +3647,7 @@
 </file>
 
 <file path=word/styles.xml><?xml version="1.0" encoding="utf-8"?>
-<w:styles xmlns:mc="http://schemas.openxmlformats.org/markup-compatibility/2006" xmlns:r="http://schemas.openxmlformats.org/officeDocument/2006/relationships" xmlns:w="http://schemas.openxmlformats.org/wordprocessingml/2006/main" xmlns:w14="http://schemas.microsoft.com/office/word/2010/wordml" xmlns:w15="http://schemas.microsoft.com/office/word/2012/wordml" xmlns:w16cex="http://schemas.microsoft.com/office/word/2018/wordml/cex" xmlns:w16cid="http://schemas.microsoft.com/office/word/2016/wordml/cid" xmlns:w16="http://schemas.microsoft.com/office/word/2018/wordml" xmlns:w16sdtdh="http://schemas.microsoft.com/office/word/2020/wordml/sdtdatahash" xmlns:w16se="http://schemas.microsoft.com/office/word/2015/wordml/symex" mc:Ignorable="w14 w15 w16se w16cid w16 w16cex w16sdtdh">
+<w:styles xmlns:mc="http://schemas.openxmlformats.org/markup-compatibility/2006" xmlns:r="http://schemas.openxmlformats.org/officeDocument/2006/relationships" xmlns:w="http://schemas.openxmlformats.org/wordprocessingml/2006/main" xmlns:w14="http://schemas.microsoft.com/office/word/2010/wordml" xmlns:w15="http://schemas.microsoft.com/office/word/2012/wordml" xmlns:w16cex="http://schemas.microsoft.com/office/word/2018/wordml/cex" xmlns:w16cid="http://schemas.microsoft.com/office/word/2016/wordml/cid" xmlns:w16="http://schemas.microsoft.com/office/word/2018/wordml" xmlns:w16du="http://schemas.microsoft.com/office/word/2023/wordml/word16du" xmlns:w16sdtdh="http://schemas.microsoft.com/office/word/2020/wordml/sdtdatahash" xmlns:w16se="http://schemas.microsoft.com/office/word/2015/wordml/symex" mc:Ignorable="w14 w15 w16se w16cid w16 w16cex w16sdtdh w16du">
   <w:docDefaults>
     <w:rPrDefault>
       <w:rPr>
@@ -4735,7 +4762,7 @@
 </file>
 
 <file path=word/glossary/document.xml><?xml version="1.0" encoding="utf-8"?>
-<w:glossaryDocument xmlns:wpc="http://schemas.microsoft.com/office/word/2010/wordprocessingCanvas" xmlns:cx="http://schemas.microsoft.com/office/drawing/2014/chartex" xmlns:cx1="http://schemas.microsoft.com/office/drawing/2015/9/8/chartex" xmlns:cx2="http://schemas.microsoft.com/office/drawing/2015/10/21/chartex" xmlns:cx3="http://schemas.microsoft.com/office/drawing/2016/5/9/chartex" xmlns:cx4="http://schemas.microsoft.com/office/drawing/2016/5/10/chartex" xmlns:cx5="http://schemas.microsoft.com/office/drawing/2016/5/11/chartex" xmlns:cx6="http://schemas.microsoft.com/office/drawing/2016/5/12/chartex" xmlns:cx7="http://schemas.microsoft.com/office/drawing/2016/5/13/chartex" xmlns:cx8="http://schemas.microsoft.com/office/drawing/2016/5/14/chartex" xmlns:mc="http://schemas.openxmlformats.org/markup-compatibility/2006" xmlns:aink="http://schemas.microsoft.com/office/drawing/2016/ink" xmlns:am3d="http://schemas.microsoft.com/office/drawing/2017/model3d" xmlns:o="urn:schemas-microsoft-com:office:office" xmlns:oel="http://schemas.microsoft.com/office/2019/extlst" xmlns:r="http://schemas.openxmlformats.org/officeDocument/2006/relationships" xmlns:m="http://schemas.openxmlformats.org/officeDocument/2006/math" xmlns:v="urn:schemas-microsoft-com:vml" xmlns:wp14="http://schemas.microsoft.com/office/word/2010/wordprocessingDrawing" xmlns:wp="http://schemas.openxmlformats.org/drawingml/2006/wordprocessingDrawing" xmlns:w10="urn:schemas-microsoft-com:office:word" xmlns:w="http://schemas.openxmlformats.org/wordprocessingml/2006/main" xmlns:w14="http://schemas.microsoft.com/office/word/2010/wordml" xmlns:w15="http://schemas.microsoft.com/office/word/2012/wordml" xmlns:w16cex="http://schemas.microsoft.com/office/word/2018/wordml/cex" xmlns:w16cid="http://schemas.microsoft.com/office/word/2016/wordml/cid" xmlns:w16="http://schemas.microsoft.com/office/word/2018/wordml" xmlns:w16sdtdh="http://schemas.microsoft.com/office/word/2020/wordml/sdtdatahash" xmlns:w16se="http://schemas.microsoft.com/office/word/2015/wordml/symex" xmlns:wpg="http://schemas.microsoft.com/office/word/2010/wordprocessingGroup" xmlns:wpi="http://schemas.microsoft.com/office/word/2010/wordprocessingInk" xmlns:wne="http://schemas.microsoft.com/office/word/2006/wordml" xmlns:wps="http://schemas.microsoft.com/office/word/2010/wordprocessingShape" mc:Ignorable="w14 w15 w16se w16cid w16 w16cex w16sdtdh wp14">
+<w:glossaryDocument xmlns:wpc="http://schemas.microsoft.com/office/word/2010/wordprocessingCanvas" xmlns:cx="http://schemas.microsoft.com/office/drawing/2014/chartex" xmlns:cx1="http://schemas.microsoft.com/office/drawing/2015/9/8/chartex" xmlns:cx2="http://schemas.microsoft.com/office/drawing/2015/10/21/chartex" xmlns:cx3="http://schemas.microsoft.com/office/drawing/2016/5/9/chartex" xmlns:cx4="http://schemas.microsoft.com/office/drawing/2016/5/10/chartex" xmlns:cx5="http://schemas.microsoft.com/office/drawing/2016/5/11/chartex" xmlns:cx6="http://schemas.microsoft.com/office/drawing/2016/5/12/chartex" xmlns:cx7="http://schemas.microsoft.com/office/drawing/2016/5/13/chartex" xmlns:cx8="http://schemas.microsoft.com/office/drawing/2016/5/14/chartex" xmlns:mc="http://schemas.openxmlformats.org/markup-compatibility/2006" xmlns:aink="http://schemas.microsoft.com/office/drawing/2016/ink" xmlns:am3d="http://schemas.microsoft.com/office/drawing/2017/model3d" xmlns:o="urn:schemas-microsoft-com:office:office" xmlns:oel="http://schemas.microsoft.com/office/2019/extlst" xmlns:r="http://schemas.openxmlformats.org/officeDocument/2006/relationships" xmlns:m="http://schemas.openxmlformats.org/officeDocument/2006/math" xmlns:v="urn:schemas-microsoft-com:vml" xmlns:wp14="http://schemas.microsoft.com/office/word/2010/wordprocessingDrawing" xmlns:wp="http://schemas.openxmlformats.org/drawingml/2006/wordprocessingDrawing" xmlns:w10="urn:schemas-microsoft-com:office:word" xmlns:w="http://schemas.openxmlformats.org/wordprocessingml/2006/main" xmlns:w14="http://schemas.microsoft.com/office/word/2010/wordml" xmlns:w15="http://schemas.microsoft.com/office/word/2012/wordml" xmlns:w16cex="http://schemas.microsoft.com/office/word/2018/wordml/cex" xmlns:w16cid="http://schemas.microsoft.com/office/word/2016/wordml/cid" xmlns:w16="http://schemas.microsoft.com/office/word/2018/wordml" xmlns:w16du="http://schemas.microsoft.com/office/word/2023/wordml/word16du" xmlns:w16sdtdh="http://schemas.microsoft.com/office/word/2020/wordml/sdtdatahash" xmlns:w16se="http://schemas.microsoft.com/office/word/2015/wordml/symex" xmlns:wpg="http://schemas.microsoft.com/office/word/2010/wordprocessingGroup" xmlns:wpi="http://schemas.microsoft.com/office/word/2010/wordprocessingInk" xmlns:wne="http://schemas.microsoft.com/office/word/2006/wordml" xmlns:wps="http://schemas.microsoft.com/office/word/2010/wordprocessingShape" mc:Ignorable="w14 w15 w16se w16cid w16 w16cex w16sdtdh w16du wp14">
   <w:docParts>
     <w:docPart>
       <w:docPartPr>
@@ -4771,7 +4798,7 @@
 </file>
 
 <file path=word/glossary/fontTable.xml><?xml version="1.0" encoding="utf-8"?>
-<w:fonts xmlns:mc="http://schemas.openxmlformats.org/markup-compatibility/2006" xmlns:r="http://schemas.openxmlformats.org/officeDocument/2006/relationships" xmlns:w="http://schemas.openxmlformats.org/wordprocessingml/2006/main" xmlns:w14="http://schemas.microsoft.com/office/word/2010/wordml" xmlns:w15="http://schemas.microsoft.com/office/word/2012/wordml" xmlns:w16cex="http://schemas.microsoft.com/office/word/2018/wordml/cex" xmlns:w16cid="http://schemas.microsoft.com/office/word/2016/wordml/cid" xmlns:w16="http://schemas.microsoft.com/office/word/2018/wordml" xmlns:w16sdtdh="http://schemas.microsoft.com/office/word/2020/wordml/sdtdatahash" xmlns:w16se="http://schemas.microsoft.com/office/word/2015/wordml/symex" mc:Ignorable="w14 w15 w16se w16cid w16 w16cex w16sdtdh">
+<w:fonts xmlns:mc="http://schemas.openxmlformats.org/markup-compatibility/2006" xmlns:r="http://schemas.openxmlformats.org/officeDocument/2006/relationships" xmlns:w="http://schemas.openxmlformats.org/wordprocessingml/2006/main" xmlns:w14="http://schemas.microsoft.com/office/word/2010/wordml" xmlns:w15="http://schemas.microsoft.com/office/word/2012/wordml" xmlns:w16cex="http://schemas.microsoft.com/office/word/2018/wordml/cex" xmlns:w16cid="http://schemas.microsoft.com/office/word/2016/wordml/cid" xmlns:w16="http://schemas.microsoft.com/office/word/2018/wordml" xmlns:w16du="http://schemas.microsoft.com/office/word/2023/wordml/word16du" xmlns:w16sdtdh="http://schemas.microsoft.com/office/word/2020/wordml/sdtdatahash" xmlns:w16se="http://schemas.microsoft.com/office/word/2015/wordml/symex" mc:Ignorable="w14 w15 w16se w16cid w16 w16cex w16sdtdh w16du">
   <w:font w:name="Symbol">
     <w:panose1 w:val="05050102010706020507"/>
     <w:charset w:val="02"/>
@@ -4844,7 +4871,7 @@
 </file>
 
 <file path=word/glossary/settings.xml><?xml version="1.0" encoding="utf-8"?>
-<w:settings xmlns:mc="http://schemas.openxmlformats.org/markup-compatibility/2006" xmlns:o="urn:schemas-microsoft-com:office:office" xmlns:r="http://schemas.openxmlformats.org/officeDocument/2006/relationships" xmlns:m="http://schemas.openxmlformats.org/officeDocument/2006/math" xmlns:v="urn:schemas-microsoft-com:vml" xmlns:w10="urn:schemas-microsoft-com:office:word" xmlns:w="http://schemas.openxmlformats.org/wordprocessingml/2006/main" xmlns:w14="http://schemas.microsoft.com/office/word/2010/wordml" xmlns:w15="http://schemas.microsoft.com/office/word/2012/wordml" xmlns:w16cex="http://schemas.microsoft.com/office/word/2018/wordml/cex" xmlns:w16cid="http://schemas.microsoft.com/office/word/2016/wordml/cid" xmlns:w16="http://schemas.microsoft.com/office/word/2018/wordml" xmlns:w16sdtdh="http://schemas.microsoft.com/office/word/2020/wordml/sdtdatahash" xmlns:w16se="http://schemas.microsoft.com/office/word/2015/wordml/symex" xmlns:sl="http://schemas.openxmlformats.org/schemaLibrary/2006/main" mc:Ignorable="w14 w15 w16se w16cid w16 w16cex w16sdtdh">
+<w:settings xmlns:mc="http://schemas.openxmlformats.org/markup-compatibility/2006" xmlns:o="urn:schemas-microsoft-com:office:office" xmlns:r="http://schemas.openxmlformats.org/officeDocument/2006/relationships" xmlns:m="http://schemas.openxmlformats.org/officeDocument/2006/math" xmlns:v="urn:schemas-microsoft-com:vml" xmlns:w10="urn:schemas-microsoft-com:office:word" xmlns:w="http://schemas.openxmlformats.org/wordprocessingml/2006/main" xmlns:w14="http://schemas.microsoft.com/office/word/2010/wordml" xmlns:w15="http://schemas.microsoft.com/office/word/2012/wordml" xmlns:w16cex="http://schemas.microsoft.com/office/word/2018/wordml/cex" xmlns:w16cid="http://schemas.microsoft.com/office/word/2016/wordml/cid" xmlns:w16="http://schemas.microsoft.com/office/word/2018/wordml" xmlns:w16du="http://schemas.microsoft.com/office/word/2023/wordml/word16du" xmlns:w16sdtdh="http://schemas.microsoft.com/office/word/2020/wordml/sdtdatahash" xmlns:w16se="http://schemas.microsoft.com/office/word/2015/wordml/symex" xmlns:sl="http://schemas.openxmlformats.org/schemaLibrary/2006/main" mc:Ignorable="w14 w15 w16se w16cid w16 w16cex w16sdtdh w16du">
   <w:view w:val="normal"/>
   <w:defaultTabStop w:val="720"/>
   <w:characterSpacingControl w:val="doNotCompress"/>
@@ -4868,6 +4895,7 @@
     <w:rsid w:val="0062199D"/>
     <w:rsid w:val="00975D80"/>
     <w:rsid w:val="009A1E6C"/>
+    <w:rsid w:val="00B95A90"/>
     <w:rsid w:val="00C1566C"/>
     <w:rsid w:val="00CB2389"/>
     <w:rsid w:val="00D15BE9"/>
@@ -4896,7 +4924,7 @@
 </file>
 
 <file path=word/glossary/styles.xml><?xml version="1.0" encoding="utf-8"?>
-<w:styles xmlns:mc="http://schemas.openxmlformats.org/markup-compatibility/2006" xmlns:r="http://schemas.openxmlformats.org/officeDocument/2006/relationships" xmlns:w="http://schemas.openxmlformats.org/wordprocessingml/2006/main" xmlns:w14="http://schemas.microsoft.com/office/word/2010/wordml" xmlns:w15="http://schemas.microsoft.com/office/word/2012/wordml" xmlns:w16cex="http://schemas.microsoft.com/office/word/2018/wordml/cex" xmlns:w16cid="http://schemas.microsoft.com/office/word/2016/wordml/cid" xmlns:w16="http://schemas.microsoft.com/office/word/2018/wordml" xmlns:w16sdtdh="http://schemas.microsoft.com/office/word/2020/wordml/sdtdatahash" xmlns:w16se="http://schemas.microsoft.com/office/word/2015/wordml/symex" mc:Ignorable="w14 w15 w16se w16cid w16 w16cex w16sdtdh">
+<w:styles xmlns:mc="http://schemas.openxmlformats.org/markup-compatibility/2006" xmlns:r="http://schemas.openxmlformats.org/officeDocument/2006/relationships" xmlns:w="http://schemas.openxmlformats.org/wordprocessingml/2006/main" xmlns:w14="http://schemas.microsoft.com/office/word/2010/wordml" xmlns:w15="http://schemas.microsoft.com/office/word/2012/wordml" xmlns:w16cex="http://schemas.microsoft.com/office/word/2018/wordml/cex" xmlns:w16cid="http://schemas.microsoft.com/office/word/2016/wordml/cid" xmlns:w16="http://schemas.microsoft.com/office/word/2018/wordml" xmlns:w16du="http://schemas.microsoft.com/office/word/2023/wordml/word16du" xmlns:w16sdtdh="http://schemas.microsoft.com/office/word/2020/wordml/sdtdatahash" xmlns:w16se="http://schemas.microsoft.com/office/word/2015/wordml/symex" mc:Ignorable="w14 w15 w16se w16cid w16 w16cex w16sdtdh w16du">
   <w:docDefaults>
     <w:rPrDefault>
       <w:rPr>
@@ -5345,7 +5373,7 @@
 </file>
 
 <file path=word/glossary/webSettings.xml><?xml version="1.0" encoding="utf-8"?>
-<w:webSettings xmlns:mc="http://schemas.openxmlformats.org/markup-compatibility/2006" xmlns:r="http://schemas.openxmlformats.org/officeDocument/2006/relationships" xmlns:w="http://schemas.openxmlformats.org/wordprocessingml/2006/main" xmlns:w14="http://schemas.microsoft.com/office/word/2010/wordml" xmlns:w15="http://schemas.microsoft.com/office/word/2012/wordml" xmlns:w16cex="http://schemas.microsoft.com/office/word/2018/wordml/cex" xmlns:w16cid="http://schemas.microsoft.com/office/word/2016/wordml/cid" xmlns:w16="http://schemas.microsoft.com/office/word/2018/wordml" xmlns:w16sdtdh="http://schemas.microsoft.com/office/word/2020/wordml/sdtdatahash" xmlns:w16se="http://schemas.microsoft.com/office/word/2015/wordml/symex" mc:Ignorable="w14 w15 w16se w16cid w16 w16cex w16sdtdh">
+<w:webSettings xmlns:mc="http://schemas.openxmlformats.org/markup-compatibility/2006" xmlns:r="http://schemas.openxmlformats.org/officeDocument/2006/relationships" xmlns:w="http://schemas.openxmlformats.org/wordprocessingml/2006/main" xmlns:w14="http://schemas.microsoft.com/office/word/2010/wordml" xmlns:w15="http://schemas.microsoft.com/office/word/2012/wordml" xmlns:w16cex="http://schemas.microsoft.com/office/word/2018/wordml/cex" xmlns:w16cid="http://schemas.microsoft.com/office/word/2016/wordml/cid" xmlns:w16="http://schemas.microsoft.com/office/word/2018/wordml" xmlns:w16du="http://schemas.microsoft.com/office/word/2023/wordml/word16du" xmlns:w16sdtdh="http://schemas.microsoft.com/office/word/2020/wordml/sdtdatahash" xmlns:w16se="http://schemas.microsoft.com/office/word/2015/wordml/symex" mc:Ignorable="w14 w15 w16se w16cid w16 w16cex w16sdtdh w16du">
   <w:optimizeForBrowser/>
   <w:allowPNG/>
 </w:webSettings>
@@ -5678,12 +5706,19 @@
 </file>
 
 <file path=customXml/item2.xml><?xml version="1.0" encoding="utf-8"?>
-<p:properties xmlns:p="http://schemas.microsoft.com/office/2006/metadata/properties" xmlns:xsi="http://www.w3.org/2001/XMLSchema-instance" xmlns:pc="http://schemas.microsoft.com/office/infopath/2007/PartnerControls">
-  <documentManagement/>
-</p:properties>
+<?mso-contentType ?>
+<FormTemplates xmlns="http://schemas.microsoft.com/sharepoint/v3/contenttype/forms">
+  <Display>DocumentLibraryForm</Display>
+  <Edit>DocumentLibraryForm</Edit>
+  <New>DocumentLibraryForm</New>
+</FormTemplates>
 </file>
 
 <file path=customXml/item3.xml><?xml version="1.0" encoding="utf-8"?>
+<b:Sources xmlns:b="http://schemas.openxmlformats.org/officeDocument/2006/bibliography" xmlns="http://schemas.openxmlformats.org/officeDocument/2006/bibliography" SelectedStyle="\APASixthEditionOfficeOnline.xsl" StyleName="APA" Version="6"/>
+</file>
+
+<file path=customXml/item4.xml><?xml version="1.0" encoding="utf-8"?>
 <ct:contentTypeSchema xmlns:ct="http://schemas.microsoft.com/office/2006/metadata/contentType" xmlns:ma="http://schemas.microsoft.com/office/2006/metadata/properties/metaAttributes" ct:_="" ma:_="" ma:contentTypeName="Έγγραφο" ma:contentTypeID="0x010100A45E1A4314BA7149AC65FBF8B7CC2C01" ma:contentTypeVersion="5" ma:contentTypeDescription="Δημιουργία νέου εγγράφου" ma:contentTypeScope="" ma:versionID="30df76d8e8017dafc55223b836f45275">
   <xsd:schema xmlns:xsd="http://www.w3.org/2001/XMLSchema" xmlns:xs="http://www.w3.org/2001/XMLSchema" xmlns:p="http://schemas.microsoft.com/office/2006/metadata/properties" xmlns:ns2="e08d049b-25f7-4cba-bda0-60da48ebd72a" xmlns:ns3="5336a0c9-c085-4160-b309-e6ecf2130411" targetNamespace="http://schemas.microsoft.com/office/2006/metadata/properties" ma:root="true" ma:fieldsID="5e8bb4500a7a2c3267d21e4a9bff464e" ns2:_="" ns3:_="">
     <xsd:import namespace="e08d049b-25f7-4cba-bda0-60da48ebd72a"/>
@@ -5846,17 +5881,10 @@
 </ct:contentTypeSchema>
 </file>
 
-<file path=customXml/item4.xml><?xml version="1.0" encoding="utf-8"?>
-<b:Sources xmlns:b="http://schemas.openxmlformats.org/officeDocument/2006/bibliography" xmlns="http://schemas.openxmlformats.org/officeDocument/2006/bibliography" SelectedStyle="\APASixthEditionOfficeOnline.xsl" StyleName="APA" Version="6"/>
-</file>
-
 <file path=customXml/item5.xml><?xml version="1.0" encoding="utf-8"?>
-<?mso-contentType ?>
-<FormTemplates xmlns="http://schemas.microsoft.com/sharepoint/v3/contenttype/forms">
-  <Display>DocumentLibraryForm</Display>
-  <Edit>DocumentLibraryForm</Edit>
-  <New>DocumentLibraryForm</New>
-</FormTemplates>
+<p:properties xmlns:p="http://schemas.microsoft.com/office/2006/metadata/properties" xmlns:xsi="http://www.w3.org/2001/XMLSchema-instance" xmlns:pc="http://schemas.microsoft.com/office/infopath/2007/PartnerControls">
+  <documentManagement/>
+</p:properties>
 </file>
 
 <file path=customXml/itemProps1.xml><?xml version="1.0" encoding="utf-8"?>
@@ -5868,15 +5896,22 @@
 </file>
 
 <file path=customXml/itemProps2.xml><?xml version="1.0" encoding="utf-8"?>
-<ds:datastoreItem xmlns:ds="http://schemas.openxmlformats.org/officeDocument/2006/customXml" ds:itemID="{1DB7F0D5-E839-44F7-AD32-35728AC08C63}">
+<ds:datastoreItem xmlns:ds="http://schemas.openxmlformats.org/officeDocument/2006/customXml" ds:itemID="{A186DCCE-1CFB-4DD8-8EEE-18C383EA28A6}">
   <ds:schemaRefs>
-    <ds:schemaRef ds:uri="http://schemas.microsoft.com/office/2006/metadata/properties"/>
-    <ds:schemaRef ds:uri="http://schemas.microsoft.com/office/infopath/2007/PartnerControls"/>
+    <ds:schemaRef ds:uri="http://schemas.microsoft.com/sharepoint/v3/contenttype/forms"/>
   </ds:schemaRefs>
 </ds:datastoreItem>
 </file>
 
 <file path=customXml/itemProps3.xml><?xml version="1.0" encoding="utf-8"?>
+<ds:datastoreItem xmlns:ds="http://schemas.openxmlformats.org/officeDocument/2006/customXml" ds:itemID="{4054E799-ED74-493D-9E08-504834CAEF3D}">
+  <ds:schemaRefs>
+    <ds:schemaRef ds:uri="http://schemas.openxmlformats.org/officeDocument/2006/bibliography"/>
+  </ds:schemaRefs>
+</ds:datastoreItem>
+</file>
+
+<file path=customXml/itemProps4.xml><?xml version="1.0" encoding="utf-8"?>
 <ds:datastoreItem xmlns:ds="http://schemas.openxmlformats.org/officeDocument/2006/customXml" ds:itemID="{C61F6B57-11A1-4DFF-BDEC-BEEA1E3CF4C5}">
   <ds:schemaRefs>
     <ds:schemaRef ds:uri="http://schemas.microsoft.com/office/2006/metadata/contentType"/>
@@ -5895,18 +5930,11 @@
 </ds:datastoreItem>
 </file>
 
-<file path=customXml/itemProps4.xml><?xml version="1.0" encoding="utf-8"?>
-<ds:datastoreItem xmlns:ds="http://schemas.openxmlformats.org/officeDocument/2006/customXml" ds:itemID="{4054E799-ED74-493D-9E08-504834CAEF3D}">
+<file path=customXml/itemProps5.xml><?xml version="1.0" encoding="utf-8"?>
+<ds:datastoreItem xmlns:ds="http://schemas.openxmlformats.org/officeDocument/2006/customXml" ds:itemID="{1DB7F0D5-E839-44F7-AD32-35728AC08C63}">
   <ds:schemaRefs>
-    <ds:schemaRef ds:uri="http://schemas.openxmlformats.org/officeDocument/2006/bibliography"/>
-  </ds:schemaRefs>
-</ds:datastoreItem>
-</file>
-
-<file path=customXml/itemProps5.xml><?xml version="1.0" encoding="utf-8"?>
-<ds:datastoreItem xmlns:ds="http://schemas.openxmlformats.org/officeDocument/2006/customXml" ds:itemID="{A186DCCE-1CFB-4DD8-8EEE-18C383EA28A6}">
-  <ds:schemaRefs>
-    <ds:schemaRef ds:uri="http://schemas.microsoft.com/sharepoint/v3/contenttype/forms"/>
+    <ds:schemaRef ds:uri="http://schemas.microsoft.com/office/2006/metadata/properties"/>
+    <ds:schemaRef ds:uri="http://schemas.microsoft.com/office/infopath/2007/PartnerControls"/>
   </ds:schemaRefs>
 </ds:datastoreItem>
 </file>
</xml_diff>